<commit_message>
Dosya Eklendi ve Dersler Güncellendi
</commit_message>
<xml_diff>
--- a/SQL/SQL.docx
+++ b/SQL/SQL.docx
@@ -5,20 +5,20 @@
     <w:p>
       <w:pPr>
         <w:spacing w:before="120" w:after="120" w:line="240" w:lineRule="auto"/>
-        <w:jc w:val="both"/>
-        <w:rPr>
-          <w:bCs/>
-          <w:sz w:val="24"/>
-          <w:szCs w:val="24"/>
+        <w:jc w:val="center"/>
+        <w:rPr>
+          <w:b/>
+          <w:sz w:val="28"/>
+          <w:szCs w:val="28"/>
         </w:rPr>
       </w:pPr>
       <w:r>
         <w:rPr>
-          <w:bCs/>
-          <w:sz w:val="24"/>
-          <w:szCs w:val="24"/>
-        </w:rPr>
-        <w:t xml:space="preserve">SQL </w:t>
+          <w:b/>
+          <w:sz w:val="28"/>
+          <w:szCs w:val="28"/>
+        </w:rPr>
+        <w:t>SQL</w:t>
       </w:r>
     </w:p>
     <w:p>
@@ -433,11 +433,6 @@
           <w:szCs w:val="24"/>
         </w:rPr>
         <w:t>LEN() : Alanın karakter sayısını verir</w:t>
-      </w:r>
-    </w:p>
-    <w:p>
-      <w:r>
-        <w:t>SDASDA</w:t>
       </w:r>
     </w:p>
     <w:p>
@@ -493,7 +488,14 @@
     </w:p>
     <w:p>
       <w:r>
-        <w:t>Use, ile veritabanları arasında geçiş yapabiliriz.</w:t>
+        <w:rPr>
+          <w:b/>
+          <w:bCs/>
+        </w:rPr>
+        <w:t>Use</w:t>
+      </w:r>
+      <w:r>
+        <w:t>, ile veritabanları arasında geçiş yapabiliriz.</w:t>
       </w:r>
     </w:p>
     <w:p>
@@ -756,7 +758,14 @@
     </w:p>
     <w:p>
       <w:r>
-        <w:t>INSERT INTO tabloya veri eklememizi sağlar</w:t>
+        <w:rPr>
+          <w:b/>
+          <w:bCs/>
+        </w:rPr>
+        <w:t>INSERT INTO</w:t>
+      </w:r>
+      <w:r>
+        <w:t xml:space="preserve"> tabloya veri eklememizi sağlar</w:t>
       </w:r>
     </w:p>
     <w:p>
@@ -800,6 +809,10 @@
     </w:p>
     <w:p>
       <w:r>
+        <w:rPr>
+          <w:b/>
+          <w:bCs/>
+        </w:rPr>
         <w:t>UPDATE</w:t>
       </w:r>
       <w:r>
@@ -857,7 +870,14 @@
     </w:p>
     <w:p>
       <w:r>
-        <w:t>DELETE şarta uygun veriyi tablodan siler</w:t>
+        <w:rPr>
+          <w:b/>
+          <w:bCs/>
+        </w:rPr>
+        <w:t>DELETE</w:t>
+      </w:r>
+      <w:r>
+        <w:t xml:space="preserve"> şarta uygun veriyi tablodan siler</w:t>
       </w:r>
     </w:p>
     <w:p>
@@ -901,7 +921,14 @@
     </w:p>
     <w:p>
       <w:r>
-        <w:t>Allow Nulls, işaretlenirse eğer boş satıra izin verilir.</w:t>
+        <w:rPr>
+          <w:b/>
+          <w:bCs/>
+        </w:rPr>
+        <w:t>Allow Nulls</w:t>
+      </w:r>
+      <w:r>
+        <w:t>, işaretlenirse eğer boş satıra izin verilir.</w:t>
       </w:r>
     </w:p>
     <w:p>
@@ -1011,16 +1038,35 @@
     </w:p>
     <w:p>
       <w:r>
-        <w:t>ALTER TABLE ile seçili tabloda bulunan kolonlara ekleme, silme veya değiştirme yaparız.</w:t>
+        <w:rPr>
+          <w:b/>
+          <w:bCs/>
+        </w:rPr>
+        <w:t>AS</w:t>
+      </w:r>
+      <w:r>
+        <w:t xml:space="preserve">, kolon başlığını değiştirmek istediğimiz zaman kullanılır. </w:t>
+      </w:r>
+    </w:p>
+    <w:p>
+      <w:r>
+        <w:rPr>
+          <w:b/>
+          <w:bCs/>
+        </w:rPr>
+        <w:t>GROUP BY</w:t>
+      </w:r>
+      <w:r>
+        <w:t xml:space="preserve">, gruplandırma yapacağımız zaman kullanılırız. Hangi kolon için gruplandırma yapacaksak, en başta onu belirtmemiz gerekmektedir. </w:t>
       </w:r>
     </w:p>
     <w:p>
       <w:r>
         <w:drawing>
-          <wp:inline distT="0" distB="0" distL="0" distR="0" wp14:anchorId="57FEF9C1" wp14:editId="6BC03BB3">
-            <wp:extent cx="3505200" cy="400050"/>
-            <wp:effectExtent l="0" t="0" r="0" b="0"/>
-            <wp:docPr id="16" name="Picture 16"/>
+          <wp:inline distT="0" distB="0" distL="0" distR="0" wp14:anchorId="4382BD69" wp14:editId="76E376E3">
+            <wp:extent cx="5943600" cy="299720"/>
+            <wp:effectExtent l="0" t="0" r="0" b="5080"/>
+            <wp:docPr id="21" name="Picture 21"/>
             <wp:cNvGraphicFramePr>
               <a:graphicFrameLocks xmlns:a="http://schemas.openxmlformats.org/drawingml/2006/main" noChangeAspect="1"/>
             </wp:cNvGraphicFramePr>
@@ -1040,7 +1086,7 @@
                   <pic:spPr>
                     <a:xfrm>
                       <a:off x="0" y="0"/>
-                      <a:ext cx="3505200" cy="400050"/>
+                      <a:ext cx="5943600" cy="299720"/>
                     </a:xfrm>
                     <a:prstGeom prst="rect">
                       <a:avLst/>
@@ -1055,33 +1101,33 @@
     </w:p>
     <w:p>
       <w:r>
-        <w:t>as sayesinde isim değişikliği yaparak, yeni bir isim atayabiliriz.</w:t>
-      </w:r>
-    </w:p>
-    <w:p>
-      <w:r>
-        <w:t>INNER JOIN, iki tablo arasında eşleşen</w:t>
-      </w:r>
-      <w:r>
-        <w:t xml:space="preserve"> veriler</w:t>
-      </w:r>
-      <w:r>
-        <w:t>i birleştirir.</w:t>
+        <w:rPr>
+          <w:b/>
+          <w:bCs/>
+        </w:rPr>
+        <w:t>ALTER</w:t>
       </w:r>
       <w:r>
         <w:t xml:space="preserve"> </w:t>
       </w:r>
       <w:r>
-        <w:t xml:space="preserve"> Eşitlediğimiz yerler, kesişim noktalarıdır.</w:t>
+        <w:rPr>
+          <w:b/>
+          <w:bCs/>
+        </w:rPr>
+        <w:t>TABLE</w:t>
+      </w:r>
+      <w:r>
+        <w:t xml:space="preserve"> ile seçili tabloda bulunan kolonlara ekleme, silme veya değiştirme yaparız.</w:t>
       </w:r>
     </w:p>
     <w:p>
       <w:r>
         <w:drawing>
-          <wp:inline distT="0" distB="0" distL="0" distR="0" wp14:anchorId="472C3A0C" wp14:editId="6EEABE66">
-            <wp:extent cx="5943600" cy="284480"/>
-            <wp:effectExtent l="0" t="0" r="0" b="1270"/>
-            <wp:docPr id="17" name="Picture 17"/>
+          <wp:inline distT="0" distB="0" distL="0" distR="0" wp14:anchorId="57FEF9C1" wp14:editId="6BC03BB3">
+            <wp:extent cx="3505200" cy="400050"/>
+            <wp:effectExtent l="0" t="0" r="0" b="0"/>
+            <wp:docPr id="16" name="Picture 16"/>
             <wp:cNvGraphicFramePr>
               <a:graphicFrameLocks xmlns:a="http://schemas.openxmlformats.org/drawingml/2006/main" noChangeAspect="1"/>
             </wp:cNvGraphicFramePr>
@@ -1101,7 +1147,7 @@
                   <pic:spPr>
                     <a:xfrm>
                       <a:off x="0" y="0"/>
-                      <a:ext cx="5943600" cy="284480"/>
+                      <a:ext cx="3505200" cy="400050"/>
                     </a:xfrm>
                     <a:prstGeom prst="rect">
                       <a:avLst/>
@@ -1116,22 +1162,45 @@
     </w:p>
     <w:p>
       <w:r>
-        <w:t>LEFT JOIN,</w:t>
+        <w:rPr>
+          <w:b/>
+          <w:bCs/>
+        </w:rPr>
+        <w:t>INNER</w:t>
       </w:r>
       <w:r>
         <w:t xml:space="preserve"> </w:t>
       </w:r>
       <w:r>
-        <w:t>soldaki tablonun tamamını alır ve diğer tablodaki ilişkili verileri döndürür.</w:t>
+        <w:rPr>
+          <w:b/>
+          <w:bCs/>
+        </w:rPr>
+        <w:t>JOIN</w:t>
+      </w:r>
+      <w:r>
+        <w:t>, iki tablo arasında eşleşen</w:t>
+      </w:r>
+      <w:r>
+        <w:t xml:space="preserve"> veriler</w:t>
+      </w:r>
+      <w:r>
+        <w:t>i birleştirir.</w:t>
+      </w:r>
+      <w:r>
+        <w:t xml:space="preserve"> </w:t>
+      </w:r>
+      <w:r>
+        <w:t xml:space="preserve"> Eşitlediğimiz yerler, kesişim noktalarıdır.</w:t>
       </w:r>
     </w:p>
     <w:p>
       <w:r>
         <w:drawing>
-          <wp:inline distT="0" distB="0" distL="0" distR="0" wp14:anchorId="70655F93" wp14:editId="7C10910C">
-            <wp:extent cx="5886450" cy="314325"/>
-            <wp:effectExtent l="0" t="0" r="0" b="9525"/>
-            <wp:docPr id="18" name="Picture 18"/>
+          <wp:inline distT="0" distB="0" distL="0" distR="0" wp14:anchorId="472C3A0C" wp14:editId="6EEABE66">
+            <wp:extent cx="5943600" cy="284480"/>
+            <wp:effectExtent l="0" t="0" r="0" b="1270"/>
+            <wp:docPr id="17" name="Picture 17"/>
             <wp:cNvGraphicFramePr>
               <a:graphicFrameLocks xmlns:a="http://schemas.openxmlformats.org/drawingml/2006/main" noChangeAspect="1"/>
             </wp:cNvGraphicFramePr>
@@ -1151,7 +1220,7 @@
                   <pic:spPr>
                     <a:xfrm>
                       <a:off x="0" y="0"/>
-                      <a:ext cx="5886450" cy="314325"/>
+                      <a:ext cx="5943600" cy="284480"/>
                     </a:xfrm>
                     <a:prstGeom prst="rect">
                       <a:avLst/>
@@ -1166,20 +1235,40 @@
     </w:p>
     <w:p>
       <w:r>
-        <w:t>RIGHT JOIN, sağdaki</w:t>
-      </w:r>
-      <w:r>
-        <w:t xml:space="preserve"> tablonun tamamını alır ve diğer tablodaki ilişkili verileri döndürür.</w:t>
-      </w:r>
-    </w:p>
-    <w:p>
-      <w:r>
+        <w:rPr>
+          <w:b/>
+          <w:bCs/>
+        </w:rPr>
         <w:lastRenderedPageBreak/>
+        <w:t>LEFT</w:t>
+      </w:r>
+      <w:r>
+        <w:t xml:space="preserve"> </w:t>
+      </w:r>
+      <w:r>
+        <w:rPr>
+          <w:b/>
+          <w:bCs/>
+        </w:rPr>
+        <w:t>JOIN</w:t>
+      </w:r>
+      <w:r>
+        <w:t>,</w:t>
+      </w:r>
+      <w:r>
+        <w:t xml:space="preserve"> </w:t>
+      </w:r>
+      <w:r>
+        <w:t>soldaki tablonun tamamını alır ve diğer tablodaki ilişkili verileri döndürür.</w:t>
+      </w:r>
+    </w:p>
+    <w:p>
+      <w:r>
         <w:drawing>
-          <wp:inline distT="0" distB="0" distL="0" distR="0" wp14:anchorId="3EC2A398" wp14:editId="7E56A232">
-            <wp:extent cx="5943600" cy="274320"/>
-            <wp:effectExtent l="0" t="0" r="0" b="0"/>
-            <wp:docPr id="19" name="Picture 19"/>
+          <wp:inline distT="0" distB="0" distL="0" distR="0" wp14:anchorId="70655F93" wp14:editId="7C10910C">
+            <wp:extent cx="5886450" cy="314325"/>
+            <wp:effectExtent l="0" t="0" r="0" b="9525"/>
+            <wp:docPr id="18" name="Picture 18"/>
             <wp:cNvGraphicFramePr>
               <a:graphicFrameLocks xmlns:a="http://schemas.openxmlformats.org/drawingml/2006/main" noChangeAspect="1"/>
             </wp:cNvGraphicFramePr>
@@ -1199,6 +1288,67 @@
                   <pic:spPr>
                     <a:xfrm>
                       <a:off x="0" y="0"/>
+                      <a:ext cx="5886450" cy="314325"/>
+                    </a:xfrm>
+                    <a:prstGeom prst="rect">
+                      <a:avLst/>
+                    </a:prstGeom>
+                  </pic:spPr>
+                </pic:pic>
+              </a:graphicData>
+            </a:graphic>
+          </wp:inline>
+        </w:drawing>
+      </w:r>
+    </w:p>
+    <w:p>
+      <w:r>
+        <w:rPr>
+          <w:b/>
+          <w:bCs/>
+        </w:rPr>
+        <w:t>RIGHT</w:t>
+      </w:r>
+      <w:r>
+        <w:t xml:space="preserve"> </w:t>
+      </w:r>
+      <w:r>
+        <w:rPr>
+          <w:b/>
+          <w:bCs/>
+        </w:rPr>
+        <w:t>JOIN</w:t>
+      </w:r>
+      <w:r>
+        <w:t>, sağdaki tablonun tamamını alır ve diğer tablodaki ilişkili verileri döndürür.</w:t>
+      </w:r>
+    </w:p>
+    <w:p>
+      <w:r>
+        <w:drawing>
+          <wp:inline distT="0" distB="0" distL="0" distR="0" wp14:anchorId="3EC2A398" wp14:editId="7E56A232">
+            <wp:extent cx="5943600" cy="274320"/>
+            <wp:effectExtent l="0" t="0" r="0" b="0"/>
+            <wp:docPr id="19" name="Picture 19"/>
+            <wp:cNvGraphicFramePr>
+              <a:graphicFrameLocks xmlns:a="http://schemas.openxmlformats.org/drawingml/2006/main" noChangeAspect="1"/>
+            </wp:cNvGraphicFramePr>
+            <a:graphic xmlns:a="http://schemas.openxmlformats.org/drawingml/2006/main">
+              <a:graphicData uri="http://schemas.openxmlformats.org/drawingml/2006/picture">
+                <pic:pic xmlns:pic="http://schemas.openxmlformats.org/drawingml/2006/picture">
+                  <pic:nvPicPr>
+                    <pic:cNvPr id="1" name=""/>
+                    <pic:cNvPicPr/>
+                  </pic:nvPicPr>
+                  <pic:blipFill>
+                    <a:blip r:embed="rId20"/>
+                    <a:stretch>
+                      <a:fillRect/>
+                    </a:stretch>
+                  </pic:blipFill>
+                  <pic:spPr>
+                    <a:xfrm>
+                      <a:off x="0" y="0"/>
                       <a:ext cx="5943600" cy="274320"/>
                     </a:xfrm>
                     <a:prstGeom prst="rect">
@@ -1214,44 +1364,336 @@
     </w:p>
     <w:p>
       <w:r>
-        <w:t>FULL JOIN,</w:t>
-      </w:r>
-      <w:r>
-        <w:t xml:space="preserve"> bütün tabloları alır, veri olmayan yerlere NULL yazar.</w:t>
-      </w:r>
-    </w:p>
-    <w:p/>
-    <w:p>
-      <w:r>
-        <w:t>!!!!_ Sum fonksiyonları ve As kullanımını video ile izleyerek ekle.</w:t>
-      </w:r>
-    </w:p>
-    <w:p>
-      <w:hyperlink r:id="rId20" w:history="1">
-        <w:r>
-          <w:rPr>
-            <w:rStyle w:val="Hyperlink"/>
-          </w:rPr>
-          <w:t>https://www.programiz.com/sql/online-compiler/</w:t>
-        </w:r>
-      </w:hyperlink>
-    </w:p>
-    <w:p>
-      <w:r>
-        <w:t xml:space="preserve">Kaynak: </w:t>
-      </w:r>
-    </w:p>
-    <w:p>
-      <w:hyperlink r:id="rId21" w:history="1">
-        <w:r>
-          <w:rPr>
-            <w:rStyle w:val="Hyperlink"/>
-          </w:rPr>
-          <w:t>https://learnsql.com/blog/sql-basics-cheat-sheet/sql-basics-cheat-sheet-a3.pdf</w:t>
-        </w:r>
-      </w:hyperlink>
-    </w:p>
-    <w:p/>
+        <w:rPr>
+          <w:b/>
+          <w:bCs/>
+        </w:rPr>
+        <w:t>FULL</w:t>
+      </w:r>
+      <w:r>
+        <w:t xml:space="preserve"> </w:t>
+      </w:r>
+      <w:r>
+        <w:rPr>
+          <w:b/>
+          <w:bCs/>
+        </w:rPr>
+        <w:t>JOIN</w:t>
+      </w:r>
+      <w:r>
+        <w:t>,</w:t>
+      </w:r>
+      <w:r>
+        <w:t xml:space="preserve"> bütün tabloları alır, veri olmayan yerlere </w:t>
+      </w:r>
+      <w:r>
+        <w:rPr>
+          <w:b/>
+          <w:bCs/>
+        </w:rPr>
+        <w:t>NULL</w:t>
+      </w:r>
+      <w:r>
+        <w:t xml:space="preserve"> yazar.</w:t>
+      </w:r>
+    </w:p>
+    <w:p>
+      <w:r>
+        <w:drawing>
+          <wp:inline distT="0" distB="0" distL="0" distR="0" wp14:anchorId="3699CF1D" wp14:editId="60B5FA7E">
+            <wp:extent cx="5943600" cy="248285"/>
+            <wp:effectExtent l="0" t="0" r="0" b="0"/>
+            <wp:docPr id="22" name="Picture 22"/>
+            <wp:cNvGraphicFramePr>
+              <a:graphicFrameLocks xmlns:a="http://schemas.openxmlformats.org/drawingml/2006/main" noChangeAspect="1"/>
+            </wp:cNvGraphicFramePr>
+            <a:graphic xmlns:a="http://schemas.openxmlformats.org/drawingml/2006/main">
+              <a:graphicData uri="http://schemas.openxmlformats.org/drawingml/2006/picture">
+                <pic:pic xmlns:pic="http://schemas.openxmlformats.org/drawingml/2006/picture">
+                  <pic:nvPicPr>
+                    <pic:cNvPr id="1" name=""/>
+                    <pic:cNvPicPr/>
+                  </pic:nvPicPr>
+                  <pic:blipFill>
+                    <a:blip r:embed="rId21"/>
+                    <a:stretch>
+                      <a:fillRect/>
+                    </a:stretch>
+                  </pic:blipFill>
+                  <pic:spPr>
+                    <a:xfrm>
+                      <a:off x="0" y="0"/>
+                      <a:ext cx="5943600" cy="248285"/>
+                    </a:xfrm>
+                    <a:prstGeom prst="rect">
+                      <a:avLst/>
+                    </a:prstGeom>
+                  </pic:spPr>
+                </pic:pic>
+              </a:graphicData>
+            </a:graphic>
+          </wp:inline>
+        </w:drawing>
+      </w:r>
+    </w:p>
+    <w:p>
+      <w:r>
+        <w:rPr>
+          <w:b/>
+          <w:bCs/>
+        </w:rPr>
+        <w:t>COUNT</w:t>
+      </w:r>
+      <w:r>
+        <w:t>, toplam kaç satır olduğu bilgisini verir.</w:t>
+      </w:r>
+    </w:p>
+    <w:p>
+      <w:r>
+        <w:drawing>
+          <wp:inline distT="0" distB="0" distL="0" distR="0" wp14:anchorId="3E6CD61D" wp14:editId="705EFB03">
+            <wp:extent cx="2562225" cy="447675"/>
+            <wp:effectExtent l="0" t="0" r="9525" b="9525"/>
+            <wp:docPr id="7" name="Picture 7"/>
+            <wp:cNvGraphicFramePr>
+              <a:graphicFrameLocks xmlns:a="http://schemas.openxmlformats.org/drawingml/2006/main" noChangeAspect="1"/>
+            </wp:cNvGraphicFramePr>
+            <a:graphic xmlns:a="http://schemas.openxmlformats.org/drawingml/2006/main">
+              <a:graphicData uri="http://schemas.openxmlformats.org/drawingml/2006/picture">
+                <pic:pic xmlns:pic="http://schemas.openxmlformats.org/drawingml/2006/picture">
+                  <pic:nvPicPr>
+                    <pic:cNvPr id="1" name=""/>
+                    <pic:cNvPicPr/>
+                  </pic:nvPicPr>
+                  <pic:blipFill>
+                    <a:blip r:embed="rId22"/>
+                    <a:stretch>
+                      <a:fillRect/>
+                    </a:stretch>
+                  </pic:blipFill>
+                  <pic:spPr>
+                    <a:xfrm>
+                      <a:off x="0" y="0"/>
+                      <a:ext cx="2562225" cy="447675"/>
+                    </a:xfrm>
+                    <a:prstGeom prst="rect">
+                      <a:avLst/>
+                    </a:prstGeom>
+                  </pic:spPr>
+                </pic:pic>
+              </a:graphicData>
+            </a:graphic>
+          </wp:inline>
+        </w:drawing>
+      </w:r>
+    </w:p>
+    <w:p>
+      <w:r>
+        <w:rPr>
+          <w:b/>
+          <w:bCs/>
+        </w:rPr>
+        <w:t>SUM</w:t>
+      </w:r>
+      <w:r>
+        <w:t>, seçilen kolonun toplamını verir.</w:t>
+      </w:r>
+    </w:p>
+    <w:p>
+      <w:r>
+        <w:drawing>
+          <wp:inline distT="0" distB="0" distL="0" distR="0" wp14:anchorId="1CECAC86" wp14:editId="3EA35337">
+            <wp:extent cx="2428875" cy="333375"/>
+            <wp:effectExtent l="0" t="0" r="9525" b="9525"/>
+            <wp:docPr id="8" name="Picture 8"/>
+            <wp:cNvGraphicFramePr>
+              <a:graphicFrameLocks xmlns:a="http://schemas.openxmlformats.org/drawingml/2006/main" noChangeAspect="1"/>
+            </wp:cNvGraphicFramePr>
+            <a:graphic xmlns:a="http://schemas.openxmlformats.org/drawingml/2006/main">
+              <a:graphicData uri="http://schemas.openxmlformats.org/drawingml/2006/picture">
+                <pic:pic xmlns:pic="http://schemas.openxmlformats.org/drawingml/2006/picture">
+                  <pic:nvPicPr>
+                    <pic:cNvPr id="1" name=""/>
+                    <pic:cNvPicPr/>
+                  </pic:nvPicPr>
+                  <pic:blipFill>
+                    <a:blip r:embed="rId23"/>
+                    <a:stretch>
+                      <a:fillRect/>
+                    </a:stretch>
+                  </pic:blipFill>
+                  <pic:spPr>
+                    <a:xfrm>
+                      <a:off x="0" y="0"/>
+                      <a:ext cx="2428875" cy="333375"/>
+                    </a:xfrm>
+                    <a:prstGeom prst="rect">
+                      <a:avLst/>
+                    </a:prstGeom>
+                  </pic:spPr>
+                </pic:pic>
+              </a:graphicData>
+            </a:graphic>
+          </wp:inline>
+        </w:drawing>
+      </w:r>
+    </w:p>
+    <w:p>
+      <w:r>
+        <w:rPr>
+          <w:b/>
+          <w:bCs/>
+        </w:rPr>
+        <w:t>MAX</w:t>
+      </w:r>
+      <w:r>
+        <w:t xml:space="preserve"> ve </w:t>
+      </w:r>
+      <w:r>
+        <w:rPr>
+          <w:b/>
+          <w:bCs/>
+        </w:rPr>
+        <w:t>MIN</w:t>
+      </w:r>
+      <w:r>
+        <w:t xml:space="preserve"> seçili kolonda bulunan en büyük ve en küçük değeri verir.</w:t>
+      </w:r>
+    </w:p>
+    <w:p>
+      <w:r>
+        <w:drawing>
+          <wp:inline distT="0" distB="0" distL="0" distR="0" wp14:anchorId="512D6DFC" wp14:editId="56E13BA1">
+            <wp:extent cx="2571750" cy="571500"/>
+            <wp:effectExtent l="0" t="0" r="0" b="0"/>
+            <wp:docPr id="14" name="Picture 14"/>
+            <wp:cNvGraphicFramePr>
+              <a:graphicFrameLocks xmlns:a="http://schemas.openxmlformats.org/drawingml/2006/main" noChangeAspect="1"/>
+            </wp:cNvGraphicFramePr>
+            <a:graphic xmlns:a="http://schemas.openxmlformats.org/drawingml/2006/main">
+              <a:graphicData uri="http://schemas.openxmlformats.org/drawingml/2006/picture">
+                <pic:pic xmlns:pic="http://schemas.openxmlformats.org/drawingml/2006/picture">
+                  <pic:nvPicPr>
+                    <pic:cNvPr id="1" name=""/>
+                    <pic:cNvPicPr/>
+                  </pic:nvPicPr>
+                  <pic:blipFill>
+                    <a:blip r:embed="rId24"/>
+                    <a:stretch>
+                      <a:fillRect/>
+                    </a:stretch>
+                  </pic:blipFill>
+                  <pic:spPr>
+                    <a:xfrm>
+                      <a:off x="0" y="0"/>
+                      <a:ext cx="2571750" cy="571500"/>
+                    </a:xfrm>
+                    <a:prstGeom prst="rect">
+                      <a:avLst/>
+                    </a:prstGeom>
+                  </pic:spPr>
+                </pic:pic>
+              </a:graphicData>
+            </a:graphic>
+          </wp:inline>
+        </w:drawing>
+      </w:r>
+    </w:p>
+    <w:p>
+      <w:r>
+        <w:rPr>
+          <w:b/>
+          <w:bCs/>
+        </w:rPr>
+        <w:t>AVG</w:t>
+      </w:r>
+      <w:r>
+        <w:t>, kolonun ortalamasını gösterir.</w:t>
+      </w:r>
+    </w:p>
+    <w:p>
+      <w:r>
+        <w:drawing>
+          <wp:inline distT="0" distB="0" distL="0" distR="0" wp14:anchorId="7E23D699" wp14:editId="3FECA198">
+            <wp:extent cx="3105150" cy="333375"/>
+            <wp:effectExtent l="0" t="0" r="0" b="9525"/>
+            <wp:docPr id="15" name="Picture 15"/>
+            <wp:cNvGraphicFramePr>
+              <a:graphicFrameLocks xmlns:a="http://schemas.openxmlformats.org/drawingml/2006/main" noChangeAspect="1"/>
+            </wp:cNvGraphicFramePr>
+            <a:graphic xmlns:a="http://schemas.openxmlformats.org/drawingml/2006/main">
+              <a:graphicData uri="http://schemas.openxmlformats.org/drawingml/2006/picture">
+                <pic:pic xmlns:pic="http://schemas.openxmlformats.org/drawingml/2006/picture">
+                  <pic:nvPicPr>
+                    <pic:cNvPr id="1" name=""/>
+                    <pic:cNvPicPr/>
+                  </pic:nvPicPr>
+                  <pic:blipFill>
+                    <a:blip r:embed="rId25"/>
+                    <a:stretch>
+                      <a:fillRect/>
+                    </a:stretch>
+                  </pic:blipFill>
+                  <pic:spPr>
+                    <a:xfrm>
+                      <a:off x="0" y="0"/>
+                      <a:ext cx="3105150" cy="333375"/>
+                    </a:xfrm>
+                    <a:prstGeom prst="rect">
+                      <a:avLst/>
+                    </a:prstGeom>
+                  </pic:spPr>
+                </pic:pic>
+              </a:graphicData>
+            </a:graphic>
+          </wp:inline>
+        </w:drawing>
+      </w:r>
+    </w:p>
+    <w:p>
+      <w:r>
+        <w:t>Gösterilen fonksiyonları aynı sorgu içerisinde de kullanabiliriz.</w:t>
+      </w:r>
+    </w:p>
+    <w:p>
+      <w:r>
+        <w:drawing>
+          <wp:inline distT="0" distB="0" distL="0" distR="0" wp14:anchorId="75807361" wp14:editId="5BD747AC">
+            <wp:extent cx="4676775" cy="285750"/>
+            <wp:effectExtent l="0" t="0" r="9525" b="0"/>
+            <wp:docPr id="20" name="Picture 20"/>
+            <wp:cNvGraphicFramePr>
+              <a:graphicFrameLocks xmlns:a="http://schemas.openxmlformats.org/drawingml/2006/main" noChangeAspect="1"/>
+            </wp:cNvGraphicFramePr>
+            <a:graphic xmlns:a="http://schemas.openxmlformats.org/drawingml/2006/main">
+              <a:graphicData uri="http://schemas.openxmlformats.org/drawingml/2006/picture">
+                <pic:pic xmlns:pic="http://schemas.openxmlformats.org/drawingml/2006/picture">
+                  <pic:nvPicPr>
+                    <pic:cNvPr id="1" name=""/>
+                    <pic:cNvPicPr/>
+                  </pic:nvPicPr>
+                  <pic:blipFill>
+                    <a:blip r:embed="rId26"/>
+                    <a:stretch>
+                      <a:fillRect/>
+                    </a:stretch>
+                  </pic:blipFill>
+                  <pic:spPr>
+                    <a:xfrm>
+                      <a:off x="0" y="0"/>
+                      <a:ext cx="4676775" cy="285750"/>
+                    </a:xfrm>
+                    <a:prstGeom prst="rect">
+                      <a:avLst/>
+                    </a:prstGeom>
+                  </pic:spPr>
+                </pic:pic>
+              </a:graphicData>
+            </a:graphic>
+          </wp:inline>
+        </w:drawing>
+      </w:r>
+    </w:p>
     <w:p/>
     <w:p>
       <w:r>
@@ -1852,6 +2294,18 @@
       <w:shd w:val="clear" w:color="auto" w:fill="E1DFDD"/>
     </w:rPr>
   </w:style>
+  <w:style w:type="character" w:styleId="FollowedHyperlink">
+    <w:name w:val="FollowedHyperlink"/>
+    <w:basedOn w:val="DefaultParagraphFont"/>
+    <w:uiPriority w:val="99"/>
+    <w:semiHidden/>
+    <w:unhideWhenUsed/>
+    <w:rsid w:val="00311AD3"/>
+    <w:rPr>
+      <w:color w:val="954F72" w:themeColor="followedHyperlink"/>
+      <w:u w:val="single"/>
+    </w:rPr>
+  </w:style>
 </w:styles>
 </file>
 

</xml_diff>